<commit_message>
[ADD] Related work, AP load balancing algorithm"
</commit_message>
<xml_diff>
--- a/docs/Analýza.docx
+++ b/docs/Analýza.docx
@@ -248,320 +248,2195 @@
         </w:rPr>
         <w:t>WARE DEFINED WIFI</w:t>
       </w:r>
+      <w:r>
+        <w:rPr>
+          <w:sz w:val="40"/>
+          <w:szCs w:val="40"/>
+        </w:rPr>
+        <w:t xml:space="preserve"> SYSTEMS</w:t>
+      </w:r>
+    </w:p>
+    <w:p>
+      <w:pPr>
+        <w:rPr>
+          <w:rFonts w:cs="Times New Roman"/>
+          <w:color w:val="000000"/>
+        </w:rPr>
+      </w:pPr>
+    </w:p>
+    <w:p>
+      <w:pPr>
+        <w:rPr>
+          <w:rFonts w:cs="Times New Roman"/>
+        </w:rPr>
+      </w:pPr>
+      <w:r>
+        <w:rPr>
+          <w:rFonts w:cs="Times New Roman"/>
+        </w:rPr>
+        <w:t xml:space="preserve"> </w:t>
+      </w:r>
+    </w:p>
+    <w:p>
+      <w:pPr>
+        <w:rPr>
+          <w:rFonts w:cs="Times New Roman"/>
+        </w:rPr>
+      </w:pPr>
+    </w:p>
+    <w:p>
+      <w:pPr>
+        <w:rPr>
+          <w:rFonts w:cs="Times New Roman"/>
+        </w:rPr>
+      </w:pPr>
+    </w:p>
+    <w:p>
+      <w:pPr>
+        <w:rPr>
+          <w:rFonts w:cs="Times New Roman"/>
+        </w:rPr>
+      </w:pPr>
+    </w:p>
+    <w:p>
+      <w:pPr>
+        <w:rPr>
+          <w:rFonts w:cs="Times New Roman"/>
+        </w:rPr>
+      </w:pPr>
+    </w:p>
+    <w:p>
+      <w:pPr>
+        <w:rPr>
+          <w:rFonts w:cs="Times New Roman"/>
+        </w:rPr>
+      </w:pPr>
+    </w:p>
+    <w:p>
+      <w:pPr>
+        <w:rPr>
+          <w:rFonts w:cs="Times New Roman"/>
+        </w:rPr>
+      </w:pPr>
+    </w:p>
+    <w:p>
+      <w:pPr>
+        <w:rPr>
+          <w:rFonts w:cs="Times New Roman"/>
+        </w:rPr>
+      </w:pPr>
+    </w:p>
+    <w:p>
+      <w:pPr>
+        <w:spacing w:after="40"/>
+        <w:rPr>
+          <w:rFonts w:cs="Times New Roman"/>
+          <w:b/>
+          <w:sz w:val="24"/>
+          <w:szCs w:val="24"/>
+        </w:rPr>
+      </w:pPr>
+    </w:p>
+    <w:p>
+      <w:pPr>
+        <w:spacing w:after="40"/>
+        <w:rPr>
+          <w:rFonts w:cs="Times New Roman"/>
+        </w:rPr>
+      </w:pPr>
+      <w:r>
+        <w:rPr>
+          <w:rFonts w:cs="Times New Roman"/>
+          <w:b/>
+          <w:sz w:val="24"/>
+          <w:szCs w:val="24"/>
+        </w:rPr>
+        <w:t>Predmet</w:t>
+      </w:r>
+      <w:r>
+        <w:rPr>
+          <w:rFonts w:cs="Times New Roman"/>
+          <w:b/>
+          <w:sz w:val="24"/>
+          <w:szCs w:val="24"/>
+        </w:rPr>
+        <w:t>:</w:t>
+      </w:r>
+      <w:r>
+        <w:rPr>
+          <w:rFonts w:cs="Times New Roman"/>
+          <w:b/>
+          <w:sz w:val="24"/>
+          <w:szCs w:val="24"/>
+        </w:rPr>
+        <w:tab/>
+      </w:r>
+      <w:r>
+        <w:rPr>
+          <w:rFonts w:cs="Times New Roman"/>
+          <w:b/>
+          <w:sz w:val="24"/>
+          <w:szCs w:val="24"/>
+        </w:rPr>
+        <w:tab/>
+      </w:r>
+      <w:r>
+        <w:rPr>
+          <w:rFonts w:cs="Times New Roman"/>
+          <w:b/>
+          <w:sz w:val="24"/>
+          <w:szCs w:val="24"/>
+        </w:rPr>
+        <w:tab/>
+      </w:r>
+      <w:r>
+        <w:rPr>
+          <w:rFonts w:cs="Times New Roman"/>
+          <w:b/>
+          <w:sz w:val="24"/>
+          <w:szCs w:val="24"/>
+        </w:rPr>
+        <w:t xml:space="preserve"> </w:t>
+      </w:r>
+      <w:r>
+        <w:rPr>
+          <w:rFonts w:cs="Times New Roman"/>
+          <w:sz w:val="24"/>
+          <w:szCs w:val="24"/>
+        </w:rPr>
+        <w:t>Distribúcia obsahu v internete</w:t>
+      </w:r>
+    </w:p>
+    <w:p>
+      <w:pPr>
+        <w:spacing w:after="40"/>
+        <w:rPr>
+          <w:rFonts w:cs="Times New Roman"/>
+          <w:sz w:val="24"/>
+          <w:szCs w:val="24"/>
+        </w:rPr>
+      </w:pPr>
+      <w:r>
+        <w:rPr>
+          <w:rFonts w:cs="Times New Roman"/>
+          <w:b/>
+          <w:sz w:val="24"/>
+          <w:szCs w:val="24"/>
+        </w:rPr>
+        <w:t>Pedagogický vedúci tímu:</w:t>
+      </w:r>
+      <w:r>
+        <w:rPr>
+          <w:rFonts w:cs="Times New Roman"/>
+          <w:b/>
+          <w:sz w:val="24"/>
+          <w:szCs w:val="24"/>
+        </w:rPr>
+        <w:tab/>
+        <w:t xml:space="preserve"> </w:t>
+      </w:r>
+      <w:r>
+        <w:rPr>
+          <w:rFonts w:cs="Times New Roman"/>
+          <w:sz w:val="24"/>
+          <w:szCs w:val="24"/>
+        </w:rPr>
+        <w:t xml:space="preserve">Ing. Pavol </w:t>
+      </w:r>
+      <w:proofErr w:type="spellStart"/>
+      <w:r>
+        <w:rPr>
+          <w:rFonts w:cs="Times New Roman"/>
+          <w:sz w:val="24"/>
+          <w:szCs w:val="24"/>
+        </w:rPr>
+        <w:t>Helebrant</w:t>
+      </w:r>
+      <w:proofErr w:type="spellEnd"/>
+      <w:r>
+        <w:rPr>
+          <w:rFonts w:cs="Times New Roman"/>
+          <w:sz w:val="24"/>
+          <w:szCs w:val="24"/>
+        </w:rPr>
+        <w:t>, PhD</w:t>
+      </w:r>
+      <w:r>
+        <w:rPr>
+          <w:rFonts w:cs="Times New Roman"/>
+          <w:sz w:val="24"/>
+          <w:szCs w:val="24"/>
+        </w:rPr>
+        <w:t>.</w:t>
+      </w:r>
+    </w:p>
+    <w:p>
+      <w:pPr>
+        <w:spacing w:after="40"/>
+        <w:ind w:left="2880" w:hanging="2880"/>
+        <w:rPr>
+          <w:rFonts w:cs="Times New Roman"/>
+          <w:sz w:val="24"/>
+          <w:szCs w:val="24"/>
+        </w:rPr>
+      </w:pPr>
+      <w:r>
+        <w:rPr>
+          <w:rFonts w:cs="Times New Roman"/>
+          <w:b/>
+          <w:sz w:val="24"/>
+          <w:szCs w:val="24"/>
+        </w:rPr>
+        <w:t>Č</w:t>
+      </w:r>
+      <w:r>
+        <w:rPr>
+          <w:rFonts w:cs="Times New Roman"/>
+          <w:b/>
+          <w:sz w:val="24"/>
+          <w:szCs w:val="24"/>
+        </w:rPr>
+        <w:t>lenovia tímu:</w:t>
+      </w:r>
+      <w:r>
+        <w:rPr>
+          <w:rFonts w:cs="Times New Roman"/>
+          <w:b/>
+          <w:sz w:val="24"/>
+          <w:szCs w:val="24"/>
+        </w:rPr>
+        <w:tab/>
+      </w:r>
+      <w:r>
+        <w:rPr>
+          <w:rFonts w:cs="Times New Roman"/>
+          <w:sz w:val="24"/>
+          <w:szCs w:val="24"/>
+        </w:rPr>
+        <w:t xml:space="preserve">Matúš </w:t>
+      </w:r>
+      <w:proofErr w:type="spellStart"/>
+      <w:r>
+        <w:rPr>
+          <w:rFonts w:cs="Times New Roman"/>
+          <w:sz w:val="24"/>
+          <w:szCs w:val="24"/>
+        </w:rPr>
+        <w:t>Sosňak</w:t>
+      </w:r>
+      <w:proofErr w:type="spellEnd"/>
+      <w:r>
+        <w:rPr>
+          <w:rFonts w:cs="Times New Roman"/>
+          <w:sz w:val="24"/>
+          <w:szCs w:val="24"/>
+        </w:rPr>
+        <w:t>, Marko Moravčík</w:t>
+      </w:r>
+      <w:r>
+        <w:rPr>
+          <w:rFonts w:cs="Times New Roman"/>
+          <w:sz w:val="24"/>
+          <w:szCs w:val="24"/>
+        </w:rPr>
+        <w:t xml:space="preserve"> </w:t>
+      </w:r>
+    </w:p>
+    <w:p>
+      <w:pPr>
+        <w:spacing w:after="40"/>
+        <w:rPr>
+          <w:rFonts w:cs="Times New Roman"/>
+          <w:sz w:val="24"/>
+          <w:szCs w:val="24"/>
+        </w:rPr>
+      </w:pPr>
+      <w:r>
+        <w:rPr>
+          <w:rFonts w:cs="Times New Roman"/>
+          <w:b/>
+          <w:sz w:val="24"/>
+          <w:szCs w:val="24"/>
+        </w:rPr>
+        <w:t>Akademický rok:</w:t>
+      </w:r>
+      <w:r>
+        <w:rPr>
+          <w:rFonts w:cs="Times New Roman"/>
+          <w:b/>
+          <w:sz w:val="24"/>
+          <w:szCs w:val="24"/>
+        </w:rPr>
+        <w:tab/>
+      </w:r>
+      <w:r>
+        <w:rPr>
+          <w:rFonts w:cs="Times New Roman"/>
+          <w:b/>
+          <w:sz w:val="24"/>
+          <w:szCs w:val="24"/>
+        </w:rPr>
+        <w:tab/>
+      </w:r>
+      <w:r>
+        <w:rPr>
+          <w:rFonts w:cs="Times New Roman"/>
+          <w:b/>
+          <w:sz w:val="24"/>
+          <w:szCs w:val="24"/>
+        </w:rPr>
+        <w:t xml:space="preserve"> </w:t>
+      </w:r>
+      <w:r>
+        <w:rPr>
+          <w:rFonts w:cs="Times New Roman"/>
+          <w:sz w:val="24"/>
+          <w:szCs w:val="24"/>
+        </w:rPr>
+        <w:t>2017 / 2018</w:t>
+      </w:r>
+    </w:p>
+    <w:p>
+      <w:pPr>
+        <w:pStyle w:val="Nadpis1"/>
+      </w:pPr>
+      <w:r>
+        <w:lastRenderedPageBreak/>
+        <w:t>Ú</w:t>
+      </w:r>
+      <w:r>
+        <w:t>vod</w:t>
+      </w:r>
+    </w:p>
+    <w:p>
+      <w:r>
+        <w:t>V dnešnej dobe je pre sieťových operátorov problémom zmeniť v bezdrôtových systémoch ich sieťovú stratégiu</w:t>
+      </w:r>
+      <w:r>
+        <w:t xml:space="preserve"> najmä kvôli nie príliš flexibilnému hardvéru</w:t>
+      </w:r>
+      <w:r>
+        <w:t>.</w:t>
+      </w:r>
+      <w:r>
+        <w:t xml:space="preserve"> Všetky bezdrôtové siete sú riadené podľa hlavnej normy 802.11. </w:t>
+      </w:r>
+      <w:r>
+        <w:t xml:space="preserve">Tieto siete sa vyznačujú podporou veľmi vysokej priepustnosti a sú určené pre pripojenie veľkého počtu klientov. Tieto bezdrôtové siete </w:t>
+      </w:r>
+      <w:r>
+        <w:t>sú vysielané</w:t>
+      </w:r>
+      <w:r>
+        <w:t xml:space="preserve"> </w:t>
+      </w:r>
+      <w:r>
+        <w:t>prístupovými bodmi</w:t>
+      </w:r>
+      <w:r>
+        <w:t xml:space="preserve"> (AP), ktoré </w:t>
+      </w:r>
+      <w:r>
+        <w:t>sú rozmiestnené tak, a</w:t>
+      </w:r>
+      <w:r>
+        <w:t xml:space="preserve">by pokryli všetkých klientov v čo najlepšej miere. </w:t>
+      </w:r>
+      <w:r>
+        <w:t>No kvôli naras</w:t>
+      </w:r>
+      <w:r>
+        <w:t>tajúcemu počtu klientov dochádza k preťaženiu týchto zariadení a</w:t>
+      </w:r>
+      <w:r>
+        <w:t> </w:t>
+      </w:r>
+      <w:r>
+        <w:t>teda</w:t>
+      </w:r>
+      <w:r>
+        <w:t xml:space="preserve"> následne k </w:t>
+      </w:r>
+      <w:r>
+        <w:t xml:space="preserve"> zníženiu priepustnosti.</w:t>
+      </w:r>
+      <w:r>
+        <w:t xml:space="preserve"> Riešením ich problému by mohlo byť práve SDN. Jedná sa o softvérovo definované siete a ich hlavným cieľom je oddeliť </w:t>
+      </w:r>
+      <w:r>
+        <w:t xml:space="preserve">riadiacu vrstvu od sieťovej infraštruktúry. </w:t>
+      </w:r>
+      <w:r>
+        <w:t>Čiže v preklade použiť jeden centrálny prvok, ktorý bude riadiť celú prevádzku a týmto prvkom sa nazýva SDN kontrolér.</w:t>
+      </w:r>
+      <w:r>
+        <w:t xml:space="preserve"> Tento kontrolér by teda bol schopný rozdeliť mieru záťaže medzi viacero AP.</w:t>
+      </w:r>
+      <w:r>
+        <w:t xml:space="preserve"> </w:t>
+      </w:r>
+      <w:r>
+        <w:t>Cie</w:t>
+      </w:r>
+      <w:r>
+        <w:t xml:space="preserve">ľom nášho projektu </w:t>
+      </w:r>
+      <w:r>
+        <w:t>je</w:t>
+      </w:r>
+      <w:r>
+        <w:t xml:space="preserve"> teda</w:t>
+      </w:r>
+      <w:r>
+        <w:t xml:space="preserve"> zanalyzovať výhody a nevýhody nasadenia SDN v bezdrôtových </w:t>
+      </w:r>
+      <w:r>
+        <w:t xml:space="preserve">sieťach a taktiež </w:t>
+      </w:r>
+      <w:r>
+        <w:t>porovnať záťaž siete bez SDN a pri nasadení SDN.</w:t>
+      </w:r>
+    </w:p>
+    <w:p>
+      <w:pPr>
+        <w:spacing w:line="259" w:lineRule="auto"/>
+        <w:jc w:val="left"/>
+      </w:pPr>
+      <w:r>
+        <w:br w:type="page"/>
+      </w:r>
+    </w:p>
+    <w:p>
+      <w:pPr>
+        <w:pStyle w:val="Nadpis1"/>
+      </w:pPr>
+      <w:r>
+        <w:lastRenderedPageBreak/>
+        <w:t>Návrh riešenia</w:t>
+      </w:r>
+    </w:p>
+    <w:p>
+      <w:r>
+        <w:t>Pre riešenie nášho projektu sme sa rozhodli použiť</w:t>
+      </w:r>
+      <w:r>
+        <w:t xml:space="preserve"> operačný systém Windows 10 a </w:t>
+      </w:r>
+      <w:r>
+        <w:t xml:space="preserve"> simulátor s názvom </w:t>
+      </w:r>
+      <w:proofErr w:type="spellStart"/>
+      <w:r>
+        <w:t>Mininet</w:t>
+      </w:r>
+      <w:proofErr w:type="spellEnd"/>
+      <w:r>
+        <w:t xml:space="preserve">. </w:t>
+      </w:r>
+      <w:r>
+        <w:t>V tomto simulátore si najprv vytvoríme 3 prístupové body a na každý z nich pri</w:t>
+      </w:r>
+      <w:r>
+        <w:t>pojíme určitý počet klientov pomocou bezdrôtovej siete</w:t>
+      </w:r>
+      <w:r>
+        <w:t xml:space="preserve"> Wi-Fi. </w:t>
+      </w:r>
+      <w:r>
+        <w:t xml:space="preserve">Potom jeden z týchto prístupových bodov preťažíme tak, že naňho pripojíme viacero klientov a budeme sledovať, či náš algoritmus vyhodnotí situáciu správne a prepne už dlhšie pripojených klientov </w:t>
+      </w:r>
+      <w:r>
+        <w:t xml:space="preserve">z </w:t>
+      </w:r>
+      <w:r>
+        <w:t>preťaže</w:t>
+      </w:r>
+      <w:r>
+        <w:t>ného prístupového</w:t>
+      </w:r>
+      <w:r>
+        <w:t xml:space="preserve"> bod</w:t>
+      </w:r>
+      <w:r>
+        <w:t>u</w:t>
+      </w:r>
+      <w:r>
+        <w:t xml:space="preserve"> na iný.</w:t>
+      </w:r>
+    </w:p>
+    <w:p>
+      <w:pPr>
+        <w:spacing w:after="40"/>
+        <w:rPr>
+          <w:rFonts w:cs="Times New Roman"/>
+          <w:b/>
+          <w:sz w:val="28"/>
+          <w:szCs w:val="28"/>
+        </w:rPr>
+      </w:pPr>
+      <w:r>
+        <w:rPr>
+          <w:rFonts w:cs="Times New Roman"/>
+          <w:b/>
+          <w:sz w:val="28"/>
+          <w:szCs w:val="28"/>
+        </w:rPr>
+        <w:t xml:space="preserve">AP </w:t>
+      </w:r>
+      <w:proofErr w:type="spellStart"/>
+      <w:r>
+        <w:rPr>
+          <w:rFonts w:cs="Times New Roman"/>
+          <w:b/>
+          <w:sz w:val="28"/>
+          <w:szCs w:val="28"/>
+        </w:rPr>
+        <w:t>load</w:t>
+      </w:r>
+      <w:proofErr w:type="spellEnd"/>
+      <w:r>
+        <w:rPr>
+          <w:rFonts w:cs="Times New Roman"/>
+          <w:b/>
+          <w:sz w:val="28"/>
+          <w:szCs w:val="28"/>
+        </w:rPr>
+        <w:t xml:space="preserve"> </w:t>
+      </w:r>
+      <w:proofErr w:type="spellStart"/>
+      <w:r>
+        <w:rPr>
+          <w:rFonts w:cs="Times New Roman"/>
+          <w:b/>
+          <w:sz w:val="28"/>
+          <w:szCs w:val="28"/>
+        </w:rPr>
+        <w:t>balance</w:t>
+      </w:r>
+      <w:proofErr w:type="spellEnd"/>
+      <w:r>
+        <w:rPr>
+          <w:rFonts w:cs="Times New Roman"/>
+          <w:b/>
+          <w:sz w:val="28"/>
+          <w:szCs w:val="28"/>
+        </w:rPr>
+        <w:t xml:space="preserve"> </w:t>
+      </w:r>
+      <w:proofErr w:type="spellStart"/>
+      <w:r>
+        <w:rPr>
+          <w:rFonts w:cs="Times New Roman"/>
+          <w:b/>
+          <w:sz w:val="28"/>
+          <w:szCs w:val="28"/>
+        </w:rPr>
+        <w:t>based</w:t>
+      </w:r>
+      <w:proofErr w:type="spellEnd"/>
+      <w:r>
+        <w:rPr>
+          <w:rFonts w:cs="Times New Roman"/>
+          <w:b/>
+          <w:sz w:val="28"/>
+          <w:szCs w:val="28"/>
+        </w:rPr>
+        <w:t xml:space="preserve"> </w:t>
+      </w:r>
+      <w:proofErr w:type="spellStart"/>
+      <w:r>
+        <w:rPr>
+          <w:rFonts w:cs="Times New Roman"/>
+          <w:b/>
+          <w:sz w:val="28"/>
+          <w:szCs w:val="28"/>
+        </w:rPr>
+        <w:t>hand</w:t>
+      </w:r>
+      <w:r>
+        <w:rPr>
+          <w:rFonts w:cs="Times New Roman"/>
+          <w:b/>
+          <w:sz w:val="28"/>
+          <w:szCs w:val="28"/>
+        </w:rPr>
+        <w:t>over</w:t>
+      </w:r>
+      <w:proofErr w:type="spellEnd"/>
+      <w:r>
+        <w:rPr>
+          <w:rFonts w:cs="Times New Roman"/>
+          <w:b/>
+          <w:sz w:val="28"/>
+          <w:szCs w:val="28"/>
+        </w:rPr>
+        <w:t xml:space="preserve"> algoritmus</w:t>
+      </w:r>
+    </w:p>
+    <w:p>
+      <w:pPr>
+        <w:pStyle w:val="Odsekzoznamu"/>
+        <w:numPr>
+          <w:ilvl w:val="0"/>
+          <w:numId w:val="2"/>
+        </w:numPr>
+        <w:spacing w:after="40"/>
+        <w:rPr>
+          <w:rFonts w:cs="Times New Roman"/>
+          <w:sz w:val="24"/>
+          <w:szCs w:val="24"/>
+        </w:rPr>
+      </w:pPr>
+      <w:proofErr w:type="spellStart"/>
+      <w:r>
+        <w:rPr>
+          <w:rFonts w:cs="Times New Roman"/>
+          <w:sz w:val="24"/>
+          <w:szCs w:val="24"/>
+        </w:rPr>
+        <w:t>Kontroler</w:t>
+      </w:r>
+      <w:proofErr w:type="spellEnd"/>
+      <w:r>
+        <w:rPr>
+          <w:rFonts w:cs="Times New Roman"/>
+          <w:sz w:val="24"/>
+          <w:szCs w:val="24"/>
+        </w:rPr>
+        <w:t xml:space="preserve"> dostane informáciu o zaťažení od AP vo WLAN systéme</w:t>
+      </w:r>
+    </w:p>
+    <w:p>
+      <w:pPr>
+        <w:pStyle w:val="Odsekzoznamu"/>
+        <w:numPr>
+          <w:ilvl w:val="0"/>
+          <w:numId w:val="2"/>
+        </w:numPr>
+        <w:spacing w:after="40"/>
+        <w:rPr>
+          <w:rFonts w:cs="Times New Roman"/>
+          <w:sz w:val="24"/>
+          <w:szCs w:val="24"/>
+        </w:rPr>
+      </w:pPr>
+      <w:proofErr w:type="spellStart"/>
+      <w:r>
+        <w:rPr>
+          <w:rFonts w:cs="Times New Roman"/>
+          <w:sz w:val="24"/>
+          <w:szCs w:val="24"/>
+        </w:rPr>
+        <w:t>Kontroler</w:t>
+      </w:r>
+      <w:proofErr w:type="spellEnd"/>
+      <w:r>
+        <w:rPr>
+          <w:rFonts w:cs="Times New Roman"/>
+          <w:sz w:val="24"/>
+          <w:szCs w:val="24"/>
+        </w:rPr>
+        <w:t xml:space="preserve"> porovná zaťaženie každého AP s</w:t>
+      </w:r>
+      <w:r>
+        <w:rPr>
+          <w:rFonts w:cs="Times New Roman"/>
+          <w:sz w:val="24"/>
+          <w:szCs w:val="24"/>
+        </w:rPr>
+        <w:t> hraničnou hodnotou</w:t>
+      </w:r>
+    </w:p>
+    <w:p>
+      <w:pPr>
+        <w:pStyle w:val="Odsekzoznamu"/>
+        <w:numPr>
+          <w:ilvl w:val="0"/>
+          <w:numId w:val="2"/>
+        </w:numPr>
+        <w:spacing w:after="40"/>
+        <w:rPr>
+          <w:rFonts w:cs="Times New Roman"/>
+          <w:sz w:val="24"/>
+          <w:szCs w:val="24"/>
+        </w:rPr>
+      </w:pPr>
+      <w:r>
+        <w:rPr>
+          <w:rFonts w:cs="Times New Roman"/>
+          <w:sz w:val="24"/>
+          <w:szCs w:val="24"/>
+        </w:rPr>
+        <w:t xml:space="preserve">Začiatok </w:t>
+      </w:r>
+      <w:proofErr w:type="spellStart"/>
+      <w:r>
+        <w:rPr>
+          <w:rFonts w:cs="Times New Roman"/>
+          <w:sz w:val="24"/>
+          <w:szCs w:val="24"/>
+        </w:rPr>
+        <w:t>loopu</w:t>
+      </w:r>
+      <w:proofErr w:type="spellEnd"/>
+    </w:p>
+    <w:p>
+      <w:pPr>
+        <w:pStyle w:val="Odsekzoznamu"/>
+        <w:numPr>
+          <w:ilvl w:val="0"/>
+          <w:numId w:val="2"/>
+        </w:numPr>
+        <w:spacing w:after="40"/>
+        <w:rPr>
+          <w:rFonts w:cs="Times New Roman"/>
+          <w:sz w:val="24"/>
+          <w:szCs w:val="24"/>
+        </w:rPr>
+      </w:pPr>
+      <w:r>
+        <w:rPr>
+          <w:rFonts w:cs="Times New Roman"/>
+          <w:b/>
+          <w:sz w:val="24"/>
+          <w:szCs w:val="24"/>
+        </w:rPr>
+        <w:t>IF</w:t>
+      </w:r>
+      <w:r>
+        <w:rPr>
+          <w:rFonts w:cs="Times New Roman"/>
+          <w:sz w:val="24"/>
+          <w:szCs w:val="24"/>
+        </w:rPr>
+        <w:t>(</w:t>
+      </w:r>
+      <w:r>
+        <w:rPr>
+          <w:rFonts w:cs="Times New Roman"/>
+          <w:sz w:val="24"/>
+          <w:szCs w:val="24"/>
+        </w:rPr>
+        <w:t>zaťaženie AP &gt; Hraničná (</w:t>
+      </w:r>
+      <w:proofErr w:type="spellStart"/>
+      <w:r>
+        <w:rPr>
+          <w:rFonts w:cs="Times New Roman"/>
+          <w:sz w:val="24"/>
+          <w:szCs w:val="24"/>
+        </w:rPr>
+        <w:t>threshold</w:t>
+      </w:r>
+      <w:proofErr w:type="spellEnd"/>
+      <w:r>
+        <w:rPr>
+          <w:rFonts w:cs="Times New Roman"/>
+          <w:sz w:val="24"/>
+          <w:szCs w:val="24"/>
+        </w:rPr>
+        <w:t>) hodnota)</w:t>
+      </w:r>
+    </w:p>
+    <w:p>
+      <w:pPr>
+        <w:pStyle w:val="Odsekzoznamu"/>
+        <w:spacing w:after="40"/>
+        <w:ind w:left="1416"/>
+        <w:rPr>
+          <w:rFonts w:cs="Times New Roman"/>
+          <w:sz w:val="24"/>
+          <w:szCs w:val="24"/>
+        </w:rPr>
+      </w:pPr>
+      <w:r>
+        <w:rPr>
+          <w:rFonts w:cs="Times New Roman"/>
+          <w:sz w:val="24"/>
+          <w:szCs w:val="24"/>
+        </w:rPr>
+        <w:t>AP je preťažené</w:t>
+      </w:r>
+    </w:p>
+    <w:p>
+      <w:pPr>
+        <w:pStyle w:val="Odsekzoznamu"/>
+        <w:spacing w:after="40"/>
+        <w:ind w:left="1416"/>
+        <w:rPr>
+          <w:rFonts w:cs="Times New Roman"/>
+          <w:sz w:val="24"/>
+          <w:szCs w:val="24"/>
+        </w:rPr>
+      </w:pPr>
+      <w:r>
+        <w:rPr>
+          <w:rFonts w:cs="Times New Roman"/>
+          <w:sz w:val="24"/>
+          <w:szCs w:val="24"/>
+        </w:rPr>
+        <w:t>neprijímaj nové stanice</w:t>
+      </w:r>
+    </w:p>
+    <w:p>
+      <w:pPr>
+        <w:pStyle w:val="Odsekzoznamu"/>
+        <w:numPr>
+          <w:ilvl w:val="0"/>
+          <w:numId w:val="2"/>
+        </w:numPr>
+        <w:spacing w:after="40"/>
+        <w:rPr>
+          <w:rFonts w:cs="Times New Roman"/>
+          <w:sz w:val="24"/>
+          <w:szCs w:val="24"/>
+        </w:rPr>
+      </w:pPr>
+      <w:r>
+        <w:rPr>
+          <w:rFonts w:cs="Times New Roman"/>
+          <w:b/>
+          <w:sz w:val="24"/>
+          <w:szCs w:val="24"/>
+        </w:rPr>
+        <w:t>ELSE IF</w:t>
+      </w:r>
+      <w:r>
+        <w:rPr>
+          <w:rFonts w:cs="Times New Roman"/>
+          <w:sz w:val="24"/>
+          <w:szCs w:val="24"/>
+        </w:rPr>
+        <w:t xml:space="preserve"> (zaťaženie AP &lt; Hraničná hodnota)</w:t>
+      </w:r>
+    </w:p>
+    <w:p>
+      <w:pPr>
+        <w:pStyle w:val="Odsekzoznamu"/>
+        <w:spacing w:after="40"/>
+        <w:ind w:left="1416"/>
+        <w:rPr>
+          <w:rFonts w:cs="Times New Roman"/>
+          <w:sz w:val="24"/>
+          <w:szCs w:val="24"/>
+        </w:rPr>
+      </w:pPr>
+      <w:r>
+        <w:rPr>
+          <w:rFonts w:cs="Times New Roman"/>
+          <w:sz w:val="24"/>
+          <w:szCs w:val="24"/>
+        </w:rPr>
+        <w:t>AP je málo preťažené</w:t>
+      </w:r>
+    </w:p>
+    <w:p>
+      <w:pPr>
+        <w:pStyle w:val="Odsekzoznamu"/>
+        <w:spacing w:after="40"/>
+        <w:ind w:left="1416"/>
+        <w:rPr>
+          <w:rFonts w:cs="Times New Roman"/>
+          <w:sz w:val="24"/>
+          <w:szCs w:val="24"/>
+        </w:rPr>
+      </w:pPr>
+      <w:r>
+        <w:rPr>
+          <w:rFonts w:cs="Times New Roman"/>
+          <w:sz w:val="24"/>
+          <w:szCs w:val="24"/>
+        </w:rPr>
+        <w:t>prijímaj nové stanice</w:t>
+      </w:r>
+    </w:p>
+    <w:p>
+      <w:pPr>
+        <w:pStyle w:val="Odsekzoznamu"/>
+        <w:numPr>
+          <w:ilvl w:val="0"/>
+          <w:numId w:val="2"/>
+        </w:numPr>
+        <w:spacing w:after="40"/>
+        <w:rPr>
+          <w:rFonts w:cs="Times New Roman"/>
+          <w:sz w:val="24"/>
+          <w:szCs w:val="24"/>
+        </w:rPr>
+      </w:pPr>
+      <w:r>
+        <w:rPr>
+          <w:rFonts w:cs="Times New Roman"/>
+          <w:b/>
+          <w:sz w:val="24"/>
+          <w:szCs w:val="24"/>
+        </w:rPr>
+        <w:t>IF</w:t>
+      </w:r>
+      <w:r>
+        <w:rPr>
+          <w:rFonts w:cs="Times New Roman"/>
+          <w:sz w:val="24"/>
+          <w:szCs w:val="24"/>
+        </w:rPr>
+        <w:t xml:space="preserve"> </w:t>
+      </w:r>
+      <w:r>
+        <w:rPr>
+          <w:rFonts w:cs="Times New Roman"/>
+          <w:sz w:val="24"/>
+          <w:szCs w:val="24"/>
+        </w:rPr>
+        <w:t>(</w:t>
+      </w:r>
+      <w:r>
+        <w:rPr>
+          <w:rFonts w:cs="Times New Roman"/>
+          <w:sz w:val="24"/>
+          <w:szCs w:val="24"/>
+        </w:rPr>
+        <w:t>stanica</w:t>
+      </w:r>
+      <w:r>
+        <w:rPr>
+          <w:rFonts w:cs="Times New Roman"/>
+          <w:sz w:val="24"/>
+          <w:szCs w:val="24"/>
+        </w:rPr>
+        <w:t xml:space="preserve"> sa</w:t>
+      </w:r>
+      <w:r>
+        <w:rPr>
+          <w:rFonts w:cs="Times New Roman"/>
+          <w:sz w:val="24"/>
+          <w:szCs w:val="24"/>
+        </w:rPr>
+        <w:t xml:space="preserve"> dostane do oblasti prekrytie AP signálov, priraď stanicu k málo zaťaženému</w:t>
+      </w:r>
+      <w:r>
+        <w:rPr>
+          <w:rFonts w:cs="Times New Roman"/>
+          <w:sz w:val="24"/>
+          <w:szCs w:val="24"/>
+        </w:rPr>
+        <w:t xml:space="preserve"> AP)</w:t>
+      </w:r>
+    </w:p>
+    <w:p>
+      <w:pPr>
+        <w:pStyle w:val="Odsekzoznamu"/>
+        <w:spacing w:after="40"/>
+        <w:ind w:left="1416"/>
+        <w:rPr>
+          <w:rFonts w:cs="Times New Roman"/>
+          <w:sz w:val="24"/>
+          <w:szCs w:val="24"/>
+        </w:rPr>
+      </w:pPr>
+      <w:r>
+        <w:rPr>
+          <w:rFonts w:cs="Times New Roman"/>
+          <w:sz w:val="24"/>
+          <w:szCs w:val="24"/>
+        </w:rPr>
+        <w:t>s</w:t>
+      </w:r>
+      <w:r>
+        <w:rPr>
+          <w:rFonts w:cs="Times New Roman"/>
+          <w:sz w:val="24"/>
+          <w:szCs w:val="24"/>
+        </w:rPr>
+        <w:t>kontroluj susedné AP, či je mu možné priradiť stanicu</w:t>
+      </w:r>
+    </w:p>
+    <w:p>
+      <w:pPr>
+        <w:pStyle w:val="Odsekzoznamu"/>
+        <w:spacing w:after="40"/>
+        <w:ind w:left="1416"/>
+        <w:rPr>
+          <w:rFonts w:cs="Times New Roman"/>
+          <w:sz w:val="24"/>
+          <w:szCs w:val="24"/>
+        </w:rPr>
+      </w:pPr>
+      <w:r>
+        <w:rPr>
+          <w:rFonts w:cs="Times New Roman"/>
+          <w:sz w:val="24"/>
+          <w:szCs w:val="24"/>
+        </w:rPr>
+        <w:t>starému AP pošli správu o oddelení stanice, aby sa stanica mohla oddeliť</w:t>
+      </w:r>
+    </w:p>
+    <w:p>
+      <w:pPr>
+        <w:pStyle w:val="Odsekzoznamu"/>
+        <w:spacing w:after="40"/>
+        <w:ind w:left="1416"/>
+        <w:rPr>
+          <w:rFonts w:cs="Times New Roman"/>
+          <w:sz w:val="24"/>
+          <w:szCs w:val="24"/>
+        </w:rPr>
+      </w:pPr>
+      <w:r>
+        <w:rPr>
+          <w:rFonts w:cs="Times New Roman"/>
+          <w:sz w:val="24"/>
+          <w:szCs w:val="24"/>
+        </w:rPr>
+        <w:t>priraď stanicu novému AP</w:t>
+      </w:r>
+    </w:p>
+    <w:p>
+      <w:pPr>
+        <w:pStyle w:val="Odsekzoznamu"/>
+        <w:numPr>
+          <w:ilvl w:val="0"/>
+          <w:numId w:val="2"/>
+        </w:numPr>
+        <w:spacing w:after="40"/>
+        <w:rPr>
+          <w:rFonts w:cs="Times New Roman"/>
+          <w:b/>
+          <w:sz w:val="24"/>
+          <w:szCs w:val="24"/>
+        </w:rPr>
+      </w:pPr>
+      <w:r>
+        <w:rPr>
+          <w:rFonts w:cs="Times New Roman"/>
+          <w:b/>
+          <w:sz w:val="24"/>
+          <w:szCs w:val="24"/>
+        </w:rPr>
+        <w:t>ELSE</w:t>
+      </w:r>
+      <w:r>
+        <w:rPr>
+          <w:rFonts w:cs="Times New Roman"/>
+          <w:b/>
+          <w:sz w:val="24"/>
+          <w:szCs w:val="24"/>
+        </w:rPr>
+        <w:t xml:space="preserve"> </w:t>
+      </w:r>
+    </w:p>
+    <w:p>
+      <w:pPr>
+        <w:spacing w:after="40"/>
+        <w:ind w:left="1416"/>
+        <w:rPr>
+          <w:rFonts w:cs="Times New Roman"/>
+          <w:sz w:val="24"/>
+          <w:szCs w:val="24"/>
+        </w:rPr>
+      </w:pPr>
+      <w:r>
+        <w:rPr>
+          <w:rFonts w:cs="Times New Roman"/>
+          <w:sz w:val="24"/>
+          <w:szCs w:val="24"/>
+        </w:rPr>
+        <w:t>ž</w:t>
+      </w:r>
+      <w:r>
+        <w:rPr>
+          <w:rFonts w:cs="Times New Roman"/>
+          <w:sz w:val="24"/>
+          <w:szCs w:val="24"/>
+        </w:rPr>
+        <w:t>iadne priradenie stanice sa nekoná</w:t>
+      </w:r>
+    </w:p>
+    <w:p>
+      <w:pPr>
+        <w:pStyle w:val="Odsekzoznamu"/>
+        <w:numPr>
+          <w:ilvl w:val="0"/>
+          <w:numId w:val="2"/>
+        </w:numPr>
+        <w:spacing w:after="40"/>
+        <w:rPr>
+          <w:rFonts w:cs="Times New Roman"/>
+          <w:sz w:val="24"/>
+          <w:szCs w:val="24"/>
+        </w:rPr>
+      </w:pPr>
+      <w:r>
+        <w:rPr>
+          <w:rFonts w:cs="Times New Roman"/>
+          <w:sz w:val="24"/>
+          <w:szCs w:val="24"/>
+        </w:rPr>
+        <w:t xml:space="preserve">Koniec </w:t>
+      </w:r>
+      <w:proofErr w:type="spellStart"/>
+      <w:r>
+        <w:rPr>
+          <w:rFonts w:cs="Times New Roman"/>
+          <w:sz w:val="24"/>
+          <w:szCs w:val="24"/>
+        </w:rPr>
+        <w:t>loopu</w:t>
+      </w:r>
+      <w:proofErr w:type="spellEnd"/>
+    </w:p>
+    <w:p>
+      <w:pPr>
+        <w:spacing w:after="40"/>
+        <w:rPr>
+          <w:rFonts w:cs="Times New Roman"/>
+          <w:sz w:val="24"/>
+          <w:szCs w:val="24"/>
+        </w:rPr>
+      </w:pPr>
+    </w:p>
+    <w:p>
+      <w:pPr>
+        <w:spacing w:after="40"/>
+        <w:rPr>
+          <w:rFonts w:cs="Times New Roman"/>
+          <w:sz w:val="24"/>
+          <w:szCs w:val="24"/>
+        </w:rPr>
+      </w:pPr>
+    </w:p>
+    <w:p>
+      <w:pPr>
+        <w:spacing w:after="40"/>
+        <w:rPr>
+          <w:rFonts w:cs="Times New Roman"/>
+          <w:sz w:val="24"/>
+          <w:szCs w:val="24"/>
+        </w:rPr>
+      </w:pPr>
+    </w:p>
+    <w:p>
+      <w:pPr>
+        <w:spacing w:after="40"/>
+        <w:rPr>
+          <w:rFonts w:cs="Times New Roman"/>
+          <w:sz w:val="24"/>
+          <w:szCs w:val="24"/>
+        </w:rPr>
+      </w:pPr>
+    </w:p>
+    <w:p>
+      <w:pPr>
+        <w:spacing w:after="40"/>
+        <w:rPr>
+          <w:rFonts w:cs="Times New Roman"/>
+          <w:sz w:val="24"/>
+          <w:szCs w:val="24"/>
+        </w:rPr>
+      </w:pPr>
+    </w:p>
+    <w:p>
+      <w:pPr>
+        <w:spacing w:after="40"/>
+        <w:rPr>
+          <w:rFonts w:cs="Times New Roman"/>
+          <w:sz w:val="24"/>
+          <w:szCs w:val="24"/>
+        </w:rPr>
+      </w:pPr>
+    </w:p>
+    <w:p>
+      <w:pPr>
+        <w:spacing w:after="40"/>
+        <w:rPr>
+          <w:rFonts w:cs="Times New Roman"/>
+          <w:sz w:val="24"/>
+          <w:szCs w:val="24"/>
+        </w:rPr>
+      </w:pPr>
+    </w:p>
+    <w:p>
+      <w:pPr>
+        <w:spacing w:after="40"/>
+        <w:rPr>
+          <w:rFonts w:cs="Times New Roman"/>
+          <w:sz w:val="24"/>
+          <w:szCs w:val="24"/>
+        </w:rPr>
+      </w:pPr>
+    </w:p>
+    <w:p>
+      <w:pPr>
+        <w:pStyle w:val="Nadpis1"/>
+      </w:pPr>
+      <w:r>
+        <w:lastRenderedPageBreak/>
+        <w:t>Súvisiace riešenia</w:t>
+      </w:r>
+    </w:p>
+    <w:p>
+      <w:r>
+        <w:t>Autori v [1] sa zamerali na mód infraštruktúry, kde riešia problémy zaťaženie medzi AP.</w:t>
+      </w:r>
+    </w:p>
+    <w:p>
+      <w:pPr>
+        <w:rPr>
+          <w:b/>
+        </w:rPr>
+      </w:pPr>
+      <w:r>
+        <w:rPr>
+          <w:b/>
+        </w:rPr>
+        <w:t>Popis problému:</w:t>
+      </w:r>
+    </w:p>
+    <w:p>
+      <w:r>
+        <w:t xml:space="preserve">Na obrázku 1(a) môžeme vidieť rozdelenie 7 </w:t>
+      </w:r>
+      <w:proofErr w:type="spellStart"/>
+      <w:r>
+        <w:t>wireless</w:t>
+      </w:r>
+      <w:proofErr w:type="spellEnd"/>
+      <w:r>
+        <w:t xml:space="preserve"> staníc, ktoré sú napojené na AP1 a len 2 na AP2 a 3 na AP3. Takéto rozdelenie môže spôsobiť stratu pak</w:t>
+      </w:r>
+      <w:r>
+        <w:t>etov na AP1 (zlá fun</w:t>
+      </w:r>
+      <w:r>
+        <w:t>k</w:t>
+      </w:r>
+      <w:r>
+        <w:t>c</w:t>
+      </w:r>
+      <w:r>
+        <w:t xml:space="preserve">ia siete) v porovnaní s AP2 a AP3. Takáto situácia dokáže byť vyriešená vyrovnaním počtu staníc medzi všetkými AP. Na obrázku 3(b) môžeme vidieť rovnomerné rozdelenie staníc medzi AP, po aplikovaní </w:t>
+      </w:r>
+      <w:r>
+        <w:t>vhodného algoritmu vyváženie záťaže. To vedie k zlepšeniu funkcii siete.</w:t>
+      </w:r>
+    </w:p>
+    <w:p>
+      <w:pPr>
+        <w:keepNext/>
+        <w:jc w:val="center"/>
+      </w:pPr>
+      <w:r>
+        <w:rPr>
+          <w:noProof/>
+        </w:rPr>
+        <w:drawing>
+          <wp:inline distT="0" distB="0" distL="0" distR="0">
+            <wp:extent cx="5760720" cy="2797810"/>
+            <wp:effectExtent l="0" t="0" r="0" b="2540"/>
+            <wp:docPr id="1" name="Obrázok 1"/>
+            <wp:cNvGraphicFramePr>
+              <a:graphicFrameLocks xmlns:a="http://schemas.openxmlformats.org/drawingml/2006/main" noChangeAspect="1"/>
+            </wp:cNvGraphicFramePr>
+            <a:graphic xmlns:a="http://schemas.openxmlformats.org/drawingml/2006/main">
+              <a:graphicData uri="http://schemas.openxmlformats.org/drawingml/2006/picture">
+                <pic:pic xmlns:pic="http://schemas.openxmlformats.org/drawingml/2006/picture">
+                  <pic:nvPicPr>
+                    <pic:cNvPr id="1" name="Screenshot_2.png"/>
+                    <pic:cNvPicPr/>
+                  </pic:nvPicPr>
+                  <pic:blipFill>
+                    <a:blip r:embed="rId5">
+                      <a:extLst>
+                        <a:ext uri="{28A0092B-C50C-407E-A947-70E740481C1C}">
+                          <a14:useLocalDpi xmlns:a14="http://schemas.microsoft.com/office/drawing/2010/main" val="0"/>
+                        </a:ext>
+                      </a:extLst>
+                    </a:blip>
+                    <a:stretch>
+                      <a:fillRect/>
+                    </a:stretch>
+                  </pic:blipFill>
+                  <pic:spPr>
+                    <a:xfrm>
+                      <a:off x="0" y="0"/>
+                      <a:ext cx="5760720" cy="2797810"/>
+                    </a:xfrm>
+                    <a:prstGeom prst="rect">
+                      <a:avLst/>
+                    </a:prstGeom>
+                  </pic:spPr>
+                </pic:pic>
+              </a:graphicData>
+            </a:graphic>
+          </wp:inline>
+        </w:drawing>
+      </w:r>
+    </w:p>
+    <w:p>
+      <w:pPr>
+        <w:pStyle w:val="Popis"/>
+        <w:jc w:val="center"/>
+        <w:rPr>
+          <w:color w:val="auto"/>
+          <w:sz w:val="20"/>
+          <w:szCs w:val="20"/>
+        </w:rPr>
+      </w:pPr>
+      <w:r>
+        <w:rPr>
+          <w:color w:val="auto"/>
+          <w:sz w:val="20"/>
+          <w:szCs w:val="20"/>
+        </w:rPr>
+        <w:t xml:space="preserve">Obrázok </w:t>
+      </w:r>
+      <w:r>
+        <w:rPr>
+          <w:color w:val="auto"/>
+          <w:sz w:val="20"/>
+          <w:szCs w:val="20"/>
+        </w:rPr>
+        <w:fldChar w:fldCharType="begin"/>
+      </w:r>
+      <w:r>
+        <w:rPr>
+          <w:color w:val="auto"/>
+          <w:sz w:val="20"/>
+          <w:szCs w:val="20"/>
+        </w:rPr>
+        <w:instrText xml:space="preserve"> SEQ Obrázok \* ARABIC </w:instrText>
+      </w:r>
+      <w:r>
+        <w:rPr>
+          <w:color w:val="auto"/>
+          <w:sz w:val="20"/>
+          <w:szCs w:val="20"/>
+        </w:rPr>
+        <w:fldChar w:fldCharType="separate"/>
+      </w:r>
+      <w:r>
+        <w:rPr>
+          <w:noProof/>
+          <w:color w:val="auto"/>
+          <w:sz w:val="20"/>
+          <w:szCs w:val="20"/>
+        </w:rPr>
+        <w:t>1</w:t>
+      </w:r>
+      <w:r>
+        <w:rPr>
+          <w:color w:val="auto"/>
+          <w:sz w:val="20"/>
+          <w:szCs w:val="20"/>
+        </w:rPr>
+        <w:fldChar w:fldCharType="end"/>
+      </w:r>
+      <w:r>
+        <w:rPr>
+          <w:color w:val="auto"/>
+          <w:sz w:val="20"/>
+          <w:szCs w:val="20"/>
+        </w:rPr>
+        <w:t>:</w:t>
+      </w:r>
+      <w:r>
+        <w:rPr>
+          <w:color w:val="auto"/>
+          <w:sz w:val="20"/>
+          <w:szCs w:val="20"/>
+        </w:rPr>
+        <w:t xml:space="preserve"> (a) Asymetria v priraďovaní staníc</w:t>
+      </w:r>
+      <w:r>
+        <w:rPr>
+          <w:color w:val="auto"/>
+          <w:sz w:val="20"/>
+          <w:szCs w:val="20"/>
+        </w:rPr>
+        <w:br/>
+        <w:t>(b) Symetria v priraďovaní staníc</w:t>
+      </w:r>
+    </w:p>
+    <w:p/>
+    <w:p>
+      <w:pPr>
+        <w:rPr>
+          <w:b/>
+          <w:u w:val="single"/>
+        </w:rPr>
+      </w:pPr>
+      <w:r>
+        <w:rPr>
+          <w:b/>
+        </w:rPr>
+        <w:t xml:space="preserve">Pridelenie </w:t>
+      </w:r>
+      <w:proofErr w:type="spellStart"/>
+      <w:r>
+        <w:rPr>
+          <w:b/>
+        </w:rPr>
+        <w:t>wirless</w:t>
+      </w:r>
+      <w:proofErr w:type="spellEnd"/>
+      <w:r>
+        <w:rPr>
+          <w:b/>
+        </w:rPr>
+        <w:t xml:space="preserve"> </w:t>
+      </w:r>
+      <w:proofErr w:type="spellStart"/>
+      <w:r>
+        <w:rPr>
+          <w:b/>
+        </w:rPr>
+        <w:t>station</w:t>
+      </w:r>
+      <w:proofErr w:type="spellEnd"/>
+      <w:r>
+        <w:rPr>
+          <w:b/>
+        </w:rPr>
+        <w:t xml:space="preserve"> k</w:t>
+      </w:r>
+      <w:r>
+        <w:rPr>
+          <w:b/>
+        </w:rPr>
+        <w:t> </w:t>
+      </w:r>
+      <w:r>
+        <w:rPr>
+          <w:b/>
+        </w:rPr>
+        <w:t>AP</w:t>
+      </w:r>
+    </w:p>
+    <w:p>
+      <w:r>
+        <w:rPr>
+          <w:u w:val="single"/>
+        </w:rPr>
+        <w:t>Klasické prístupy</w:t>
+      </w:r>
+      <w:r>
+        <w:rPr>
+          <w:u w:val="single"/>
+        </w:rPr>
+        <w:t>:</w:t>
+      </w:r>
+    </w:p>
+    <w:p>
+      <w:r>
+        <w:t xml:space="preserve">Postup pridelenia stanice k AP je vo väčšine systémov nasledovný. WS </w:t>
+      </w:r>
+      <w:r>
+        <w:t>prehľadá</w:t>
+      </w:r>
+      <w:r>
+        <w:t xml:space="preserve"> dostupné kanály každého AP v dosahu a počúva k </w:t>
+      </w:r>
+      <w:proofErr w:type="spellStart"/>
+      <w:r>
+        <w:t>Beacon</w:t>
+      </w:r>
+      <w:proofErr w:type="spellEnd"/>
+      <w:r>
+        <w:t xml:space="preserve"> alebo </w:t>
+      </w:r>
+      <w:proofErr w:type="spellStart"/>
+      <w:r>
+        <w:t>Probe</w:t>
+      </w:r>
+      <w:proofErr w:type="spellEnd"/>
+      <w:r>
+        <w:t xml:space="preserve"> </w:t>
+      </w:r>
+      <w:proofErr w:type="spellStart"/>
+      <w:r>
+        <w:t>Re</w:t>
+      </w:r>
+      <w:r>
+        <w:t>sponse</w:t>
+      </w:r>
+      <w:proofErr w:type="spellEnd"/>
+      <w:r>
+        <w:t xml:space="preserve"> </w:t>
+      </w:r>
+      <w:proofErr w:type="spellStart"/>
+      <w:r>
+        <w:t>Frames</w:t>
+      </w:r>
+      <w:proofErr w:type="spellEnd"/>
+      <w:r>
+        <w:t xml:space="preserve"> (1-14 rôznych kanálov). WS ukladá RSSI (</w:t>
+      </w:r>
+      <w:proofErr w:type="spellStart"/>
+      <w:r>
+        <w:t>Received</w:t>
+      </w:r>
+      <w:proofErr w:type="spellEnd"/>
+      <w:r>
+        <w:t xml:space="preserve"> </w:t>
+      </w:r>
+      <w:proofErr w:type="spellStart"/>
+      <w:r>
+        <w:t>Signal</w:t>
+      </w:r>
+      <w:proofErr w:type="spellEnd"/>
+      <w:r>
+        <w:t xml:space="preserve"> </w:t>
+      </w:r>
+      <w:proofErr w:type="spellStart"/>
+      <w:r>
+        <w:t>Strength</w:t>
+      </w:r>
+      <w:proofErr w:type="spellEnd"/>
+      <w:r>
+        <w:t xml:space="preserve"> </w:t>
+      </w:r>
+      <w:proofErr w:type="spellStart"/>
+      <w:r>
+        <w:t>Indicator</w:t>
+      </w:r>
+      <w:proofErr w:type="spellEnd"/>
+      <w:r>
+        <w:t xml:space="preserve"> – sila signálu) </w:t>
+      </w:r>
+      <w:proofErr w:type="spellStart"/>
+      <w:r>
+        <w:t>Becaonu</w:t>
+      </w:r>
+      <w:proofErr w:type="spellEnd"/>
+      <w:r>
+        <w:t xml:space="preserve"> alebo PRF a ostatné potrebné informácie, ako je ESSID, heslov</w:t>
+      </w:r>
+      <w:r>
+        <w:t>anie (on/</w:t>
+      </w:r>
+      <w:proofErr w:type="spellStart"/>
+      <w:r>
+        <w:t>off</w:t>
+      </w:r>
+      <w:proofErr w:type="spellEnd"/>
+      <w:r>
+        <w:t xml:space="preserve">) </w:t>
+      </w:r>
+      <w:proofErr w:type="spellStart"/>
+      <w:r>
+        <w:t>atd</w:t>
+      </w:r>
+      <w:proofErr w:type="spellEnd"/>
+      <w:r>
+        <w:t>. Po skončení prehľadávania</w:t>
+      </w:r>
+      <w:r>
+        <w:t xml:space="preserve">, WS zvolí AP s maximálnym RSSI, s tým, že AP spĺňa aj všetky ostatné požiadavky (ESSID, WEP zaheslovanie). WS sa odpojí od AP, ak RSSI klesne pod danú preddefinovanú hranicu. Táto procedúra je založená na presvedčení, že kvalita takto zvoleného AP je najlepšia. Avšak, táto procedúra vedie k výsledkom, že viaceré stanice sú pripojené iba na pár AP, kým ostatné susedné AP zostávajú nečinné. Takéto </w:t>
+      </w:r>
+      <w:r>
+        <w:lastRenderedPageBreak/>
+        <w:t xml:space="preserve">preťaženie AP vedie k poklesu výkonu. Preto je potrebný algoritmus ktorý vezme v úvahu stav každého AP a WS, ktoré </w:t>
+      </w:r>
+      <w:proofErr w:type="spellStart"/>
+      <w:r>
+        <w:t>su</w:t>
+      </w:r>
+      <w:proofErr w:type="spellEnd"/>
+      <w:r>
+        <w:t xml:space="preserve"> na neho v tom momente priradené, za účelom priradenia nového WS k tomuto AP.</w:t>
+      </w:r>
+    </w:p>
+    <w:p>
+      <w:pPr>
+        <w:rPr>
+          <w:u w:val="single"/>
+        </w:rPr>
+      </w:pPr>
+    </w:p>
+    <w:p>
+      <w:pPr>
+        <w:rPr>
+          <w:u w:val="single"/>
+        </w:rPr>
+      </w:pPr>
+      <w:r>
+        <w:rPr>
+          <w:u w:val="single"/>
+        </w:rPr>
+        <w:t>Dynamický prístup vyvažovania záťaže</w:t>
+      </w:r>
+      <w:r>
+        <w:rPr>
+          <w:u w:val="single"/>
+        </w:rPr>
+        <w:t>:</w:t>
+      </w:r>
+    </w:p>
+    <w:p>
+      <w:r>
+        <w:t>Pri dynamickom prístupe, pripojenie WS na dané AP, záleží od počtu už pripojených staníc k tomuto AP a priemerná RSSI hodnota. Autori tohto riešenia navrhli algor</w:t>
+      </w:r>
+      <w:r>
+        <w:t>i</w:t>
+      </w:r>
+      <w:r>
+        <w:t xml:space="preserve">tmus dynamického vyvažovania záťaže, ktorý sa zameriava na vylepšenie celkového výkonu siete </w:t>
+      </w:r>
+      <w:r>
+        <w:t>minimálnym funkcionálnym zhoršením AP a WS.</w:t>
+      </w:r>
+      <w:r>
+        <w:t xml:space="preserve"> Tento algoritmus funguje v troch úrovniach. </w:t>
+      </w:r>
+    </w:p>
+    <w:p>
+      <w:pPr>
+        <w:tabs>
+          <w:tab w:val="left" w:pos="1392"/>
+        </w:tabs>
+      </w:pPr>
+      <w:r>
+        <w:t>a.)</w:t>
+      </w:r>
+      <w:r>
+        <w:t xml:space="preserve"> Úroveň automatickej voľby</w:t>
+      </w:r>
+      <w:r>
+        <w:t xml:space="preserve"> kanálu pre AP -&gt; zameriava sa na čo najlepšie rozdelenie AP do dostupných kanálov</w:t>
+      </w:r>
+    </w:p>
+    <w:p>
+      <w:r>
+        <w:t xml:space="preserve">b.) </w:t>
+      </w:r>
+      <w:r>
+        <w:t xml:space="preserve">Úroveň rozhodnutia pripojenia stanice -&gt; </w:t>
+      </w:r>
+      <w:r>
+        <w:t xml:space="preserve">určuje spôsob, akým </w:t>
+      </w:r>
+      <w:r>
+        <w:t>si WS vyberie AP, ku ktorému sa priradí.</w:t>
+      </w:r>
+    </w:p>
+    <w:p>
+      <w:r>
+        <w:t>c.)</w:t>
+      </w:r>
+      <w:r>
+        <w:t xml:space="preserve"> Úroveň pozorovania odkazov -&gt; určuje, kedy WS opustí daný AP a kedy sa vykoná </w:t>
+      </w:r>
+      <w:proofErr w:type="spellStart"/>
+      <w:r>
+        <w:t>roamingová</w:t>
+      </w:r>
+      <w:proofErr w:type="spellEnd"/>
+      <w:r>
+        <w:t xml:space="preserve"> funkcia.</w:t>
+      </w:r>
+    </w:p>
+    <w:p/>
+    <w:p>
+      <w:pPr>
+        <w:rPr>
+          <w:i/>
+        </w:rPr>
+      </w:pPr>
+      <w:r>
+        <w:rPr>
+          <w:i/>
+        </w:rPr>
+        <w:t>Úroveň automatického výberu</w:t>
+      </w:r>
+      <w:r>
+        <w:rPr>
+          <w:i/>
+        </w:rPr>
+        <w:t xml:space="preserve"> kanálu pre AP</w:t>
+      </w:r>
+    </w:p>
+    <w:p>
+      <w:r>
+        <w:t xml:space="preserve">Na začiatku fázy každého AP, je AP informované o existencii iných AP v jeho okolí, použitím komunikačného protokolu IEEE, navrhnutého pre servis </w:t>
+      </w:r>
+      <w:proofErr w:type="spellStart"/>
+      <w:r>
+        <w:t>roamingových</w:t>
+      </w:r>
+      <w:proofErr w:type="spellEnd"/>
+      <w:r>
+        <w:t xml:space="preserve"> služieb. </w:t>
+      </w:r>
+      <w:r>
+        <w:t xml:space="preserve">Jedná sa o </w:t>
+      </w:r>
+      <w:proofErr w:type="spellStart"/>
+      <w:r>
+        <w:t>Inter</w:t>
+      </w:r>
+      <w:proofErr w:type="spellEnd"/>
+      <w:r>
+        <w:t xml:space="preserve"> Access Point </w:t>
+      </w:r>
+      <w:proofErr w:type="spellStart"/>
+      <w:r>
+        <w:t>Protocol</w:t>
+      </w:r>
+      <w:proofErr w:type="spellEnd"/>
+      <w:r>
+        <w:t xml:space="preserve"> (IAPP), ktorý pren</w:t>
+      </w:r>
+      <w:r>
+        <w:t xml:space="preserve">áša všetky potrebné informácie, </w:t>
+      </w:r>
+      <w:r>
+        <w:t xml:space="preserve">čo dokazuje, že </w:t>
+      </w:r>
+      <w:r>
+        <w:t xml:space="preserve">AP služba má rovnakú </w:t>
+      </w:r>
+      <w:r>
+        <w:t>LAN.</w:t>
+      </w:r>
+      <w:r>
+        <w:t xml:space="preserve"> </w:t>
+      </w:r>
+      <w:r>
+        <w:t xml:space="preserve">V tom istom čase, </w:t>
+      </w:r>
+      <w:r>
+        <w:t>aktívne AP p</w:t>
+      </w:r>
+      <w:r>
+        <w:t xml:space="preserve">rehľadá kanály, aby zistil ktoré AP </w:t>
+      </w:r>
+      <w:r>
+        <w:t>sú susedmi. Okrem toho je infor</w:t>
+      </w:r>
+      <w:r>
+        <w:t xml:space="preserve">movaný o operačných kanáloch susedného AP. </w:t>
+      </w:r>
+      <w:r>
+        <w:t>Tieto infor</w:t>
+      </w:r>
+      <w:r>
+        <w:t>mácie používa na to, aby začali</w:t>
+      </w:r>
+      <w:r>
+        <w:t xml:space="preserve"> </w:t>
+      </w:r>
+      <w:r>
+        <w:t xml:space="preserve">používať ako </w:t>
+      </w:r>
+      <w:r>
+        <w:t xml:space="preserve">operačný kanál ten, v ktorom je </w:t>
+      </w:r>
+      <w:r>
+        <w:t xml:space="preserve">rušenie od susedného AP </w:t>
+      </w:r>
+      <w:r>
+        <w:t>čo najnižšie. T</w:t>
+      </w:r>
+      <w:r>
+        <w:t>o vedie k najlepšej kvalite komunikácie</w:t>
+      </w:r>
+      <w:r>
+        <w:t xml:space="preserve"> s WS. </w:t>
+      </w:r>
+      <w:r>
+        <w:t>Táto úroveň algoritmu vyváženia zaťaženia je skôr iniciali</w:t>
+      </w:r>
+      <w:r>
+        <w:t>začnou úrovňou, kde sú podmienky operácie siete</w:t>
+      </w:r>
+      <w:r>
+        <w:t xml:space="preserve"> normalizované.</w:t>
+      </w:r>
+      <w:r>
+        <w:t xml:space="preserve"> </w:t>
+      </w:r>
+      <w:r>
+        <w:t xml:space="preserve">Je to potrebná úroveň, pretože väčšina sieťových administrátorov ignoruje základné aspekty bezdrôtových sietí. Doteraz neexistuje žiadny AP s úrovňou automatického výberu </w:t>
+      </w:r>
+      <w:r>
+        <w:t xml:space="preserve">kanála pre AP </w:t>
+      </w:r>
+      <w:r>
+        <w:t>kvôli ťažkostiam pri implementácii.</w:t>
+      </w:r>
+      <w:r>
+        <w:t xml:space="preserve"> </w:t>
+      </w:r>
+      <w:r>
+        <w:t>Čo sa týka počiat</w:t>
+      </w:r>
+      <w:r>
+        <w:t xml:space="preserve">očného operačného kanála, je zvolený ako </w:t>
+      </w:r>
+      <w:r>
+        <w:t>1 alebo 6 alebo 11 (pre USA s 1 až 14 kanálmi), a</w:t>
+      </w:r>
+      <w:r>
+        <w:t xml:space="preserve">ko je to znázornené na obrázku 2. Rovnaká vzdialenosť </w:t>
+      </w:r>
+      <w:r>
+        <w:t>medzi týmito kanálmi (</w:t>
+      </w:r>
+      <w:r>
+        <w:t xml:space="preserve">1, 6, 11 ...) poskytuje </w:t>
+      </w:r>
+      <w:r>
+        <w:t>minimálnu interferenciu medzi susediacim</w:t>
+      </w:r>
+      <w:r>
+        <w:t>i</w:t>
+      </w:r>
+      <w:r>
+        <w:t xml:space="preserve"> AP.</w:t>
+      </w:r>
+    </w:p>
+    <w:p>
+      <w:pPr>
+        <w:keepNext/>
+        <w:jc w:val="center"/>
+      </w:pPr>
+      <w:r>
+        <w:rPr>
+          <w:noProof/>
+        </w:rPr>
+        <w:lastRenderedPageBreak/>
+        <w:drawing>
+          <wp:inline distT="0" distB="0" distL="0" distR="0">
+            <wp:extent cx="5044877" cy="1242168"/>
+            <wp:effectExtent l="0" t="0" r="3810" b="0"/>
+            <wp:docPr id="3" name="Obrázok 3"/>
+            <wp:cNvGraphicFramePr>
+              <a:graphicFrameLocks xmlns:a="http://schemas.openxmlformats.org/drawingml/2006/main" noChangeAspect="1"/>
+            </wp:cNvGraphicFramePr>
+            <a:graphic xmlns:a="http://schemas.openxmlformats.org/drawingml/2006/main">
+              <a:graphicData uri="http://schemas.openxmlformats.org/drawingml/2006/picture">
+                <pic:pic xmlns:pic="http://schemas.openxmlformats.org/drawingml/2006/picture">
+                  <pic:nvPicPr>
+                    <pic:cNvPr id="3" name="Screenshot_3.png"/>
+                    <pic:cNvPicPr/>
+                  </pic:nvPicPr>
+                  <pic:blipFill>
+                    <a:blip r:embed="rId6">
+                      <a:extLst>
+                        <a:ext uri="{28A0092B-C50C-407E-A947-70E740481C1C}">
+                          <a14:useLocalDpi xmlns:a14="http://schemas.microsoft.com/office/drawing/2010/main" val="0"/>
+                        </a:ext>
+                      </a:extLst>
+                    </a:blip>
+                    <a:stretch>
+                      <a:fillRect/>
+                    </a:stretch>
+                  </pic:blipFill>
+                  <pic:spPr>
+                    <a:xfrm>
+                      <a:off x="0" y="0"/>
+                      <a:ext cx="5044877" cy="1242168"/>
+                    </a:xfrm>
+                    <a:prstGeom prst="rect">
+                      <a:avLst/>
+                    </a:prstGeom>
+                  </pic:spPr>
+                </pic:pic>
+              </a:graphicData>
+            </a:graphic>
+          </wp:inline>
+        </w:drawing>
+      </w:r>
+    </w:p>
+    <w:p>
+      <w:pPr>
+        <w:pStyle w:val="Popis"/>
+        <w:jc w:val="center"/>
+        <w:rPr>
+          <w:color w:val="auto"/>
+          <w:sz w:val="20"/>
+          <w:szCs w:val="20"/>
+        </w:rPr>
+      </w:pPr>
+      <w:r>
+        <w:rPr>
+          <w:color w:val="auto"/>
+          <w:sz w:val="20"/>
+          <w:szCs w:val="20"/>
+        </w:rPr>
+        <w:t xml:space="preserve">Obrázok </w:t>
+      </w:r>
+      <w:r>
+        <w:rPr>
+          <w:color w:val="auto"/>
+          <w:sz w:val="20"/>
+          <w:szCs w:val="20"/>
+        </w:rPr>
+        <w:fldChar w:fldCharType="begin"/>
+      </w:r>
+      <w:r>
+        <w:rPr>
+          <w:color w:val="auto"/>
+          <w:sz w:val="20"/>
+          <w:szCs w:val="20"/>
+        </w:rPr>
+        <w:instrText xml:space="preserve"> SEQ Obrázok \* ARABIC </w:instrText>
+      </w:r>
+      <w:r>
+        <w:rPr>
+          <w:color w:val="auto"/>
+          <w:sz w:val="20"/>
+          <w:szCs w:val="20"/>
+        </w:rPr>
+        <w:fldChar w:fldCharType="separate"/>
+      </w:r>
+      <w:r>
+        <w:rPr>
+          <w:noProof/>
+          <w:color w:val="auto"/>
+          <w:sz w:val="20"/>
+          <w:szCs w:val="20"/>
+        </w:rPr>
+        <w:t>2</w:t>
+      </w:r>
+      <w:r>
+        <w:rPr>
+          <w:color w:val="auto"/>
+          <w:sz w:val="20"/>
+          <w:szCs w:val="20"/>
+        </w:rPr>
+        <w:fldChar w:fldCharType="end"/>
+      </w:r>
+      <w:r>
+        <w:rPr>
+          <w:color w:val="auto"/>
+          <w:sz w:val="20"/>
+          <w:szCs w:val="20"/>
+        </w:rPr>
+        <w:t xml:space="preserve">: </w:t>
+      </w:r>
+      <w:r>
+        <w:rPr>
+          <w:color w:val="auto"/>
+          <w:sz w:val="20"/>
+          <w:szCs w:val="20"/>
+        </w:rPr>
+        <w:t>Počiatočný automatický výber kanálu pre AP v pásme 14 kanálov</w:t>
+      </w:r>
+    </w:p>
+    <w:p>
+      <w:pPr>
+        <w:rPr>
+          <w:i/>
+        </w:rPr>
+      </w:pPr>
+      <w:r>
+        <w:rPr>
+          <w:i/>
+        </w:rPr>
+        <w:t>Úroveň rozhodnutia pripojenia stanice</w:t>
+      </w:r>
+    </w:p>
+    <w:p>
+      <w:pPr>
+        <w:keepNext/>
+        <w:jc w:val="center"/>
+      </w:pPr>
+      <w:r>
+        <w:rPr>
+          <w:i/>
+          <w:noProof/>
+        </w:rPr>
+        <w:drawing>
+          <wp:inline distT="0" distB="0" distL="0" distR="0">
+            <wp:extent cx="4801016" cy="2903472"/>
+            <wp:effectExtent l="0" t="0" r="0" b="0"/>
+            <wp:docPr id="6" name="Obrázok 6"/>
+            <wp:cNvGraphicFramePr>
+              <a:graphicFrameLocks xmlns:a="http://schemas.openxmlformats.org/drawingml/2006/main" noChangeAspect="1"/>
+            </wp:cNvGraphicFramePr>
+            <a:graphic xmlns:a="http://schemas.openxmlformats.org/drawingml/2006/main">
+              <a:graphicData uri="http://schemas.openxmlformats.org/drawingml/2006/picture">
+                <pic:pic xmlns:pic="http://schemas.openxmlformats.org/drawingml/2006/picture">
+                  <pic:nvPicPr>
+                    <pic:cNvPr id="6" name="Screenshot_5.png"/>
+                    <pic:cNvPicPr/>
+                  </pic:nvPicPr>
+                  <pic:blipFill>
+                    <a:blip r:embed="rId7">
+                      <a:extLst>
+                        <a:ext uri="{28A0092B-C50C-407E-A947-70E740481C1C}">
+                          <a14:useLocalDpi xmlns:a14="http://schemas.microsoft.com/office/drawing/2010/main" val="0"/>
+                        </a:ext>
+                      </a:extLst>
+                    </a:blip>
+                    <a:stretch>
+                      <a:fillRect/>
+                    </a:stretch>
+                  </pic:blipFill>
+                  <pic:spPr>
+                    <a:xfrm>
+                      <a:off x="0" y="0"/>
+                      <a:ext cx="4801016" cy="2903472"/>
+                    </a:xfrm>
+                    <a:prstGeom prst="rect">
+                      <a:avLst/>
+                    </a:prstGeom>
+                  </pic:spPr>
+                </pic:pic>
+              </a:graphicData>
+            </a:graphic>
+          </wp:inline>
+        </w:drawing>
+      </w:r>
+    </w:p>
+    <w:p>
+      <w:pPr>
+        <w:pStyle w:val="Popis"/>
+        <w:jc w:val="center"/>
+        <w:rPr>
+          <w:color w:val="auto"/>
+          <w:sz w:val="20"/>
+          <w:szCs w:val="20"/>
+        </w:rPr>
+      </w:pPr>
+      <w:r>
+        <w:rPr>
+          <w:color w:val="auto"/>
+          <w:sz w:val="20"/>
+          <w:szCs w:val="20"/>
+        </w:rPr>
+        <w:t xml:space="preserve">Obrázok </w:t>
+      </w:r>
+      <w:r>
+        <w:rPr>
+          <w:color w:val="auto"/>
+          <w:sz w:val="20"/>
+          <w:szCs w:val="20"/>
+        </w:rPr>
+        <w:fldChar w:fldCharType="begin"/>
+      </w:r>
+      <w:r>
+        <w:rPr>
+          <w:color w:val="auto"/>
+          <w:sz w:val="20"/>
+          <w:szCs w:val="20"/>
+        </w:rPr>
+        <w:instrText xml:space="preserve"> SEQ Obrázok \* ARABIC </w:instrText>
+      </w:r>
+      <w:r>
+        <w:rPr>
+          <w:color w:val="auto"/>
+          <w:sz w:val="20"/>
+          <w:szCs w:val="20"/>
+        </w:rPr>
+        <w:fldChar w:fldCharType="separate"/>
+      </w:r>
+      <w:r>
+        <w:rPr>
+          <w:noProof/>
+          <w:color w:val="auto"/>
+          <w:sz w:val="20"/>
+          <w:szCs w:val="20"/>
+        </w:rPr>
+        <w:t>3</w:t>
+      </w:r>
+      <w:r>
+        <w:rPr>
+          <w:color w:val="auto"/>
+          <w:sz w:val="20"/>
+          <w:szCs w:val="20"/>
+        </w:rPr>
+        <w:fldChar w:fldCharType="end"/>
+      </w:r>
+      <w:r>
+        <w:rPr>
+          <w:color w:val="auto"/>
+          <w:sz w:val="20"/>
+          <w:szCs w:val="20"/>
+        </w:rPr>
+        <w:t xml:space="preserve">: </w:t>
+      </w:r>
+      <w:r>
+        <w:rPr>
+          <w:color w:val="auto"/>
+          <w:sz w:val="20"/>
+          <w:szCs w:val="20"/>
+        </w:rPr>
+        <w:t>Postup na úrovni rozhodovania o</w:t>
+      </w:r>
+      <w:r>
+        <w:rPr>
+          <w:color w:val="auto"/>
+          <w:sz w:val="20"/>
+          <w:szCs w:val="20"/>
+        </w:rPr>
+        <w:t> </w:t>
+      </w:r>
+      <w:r>
+        <w:rPr>
+          <w:color w:val="auto"/>
+          <w:sz w:val="20"/>
+          <w:szCs w:val="20"/>
+        </w:rPr>
+        <w:t>pripojení</w:t>
+      </w:r>
+    </w:p>
+    <w:p>
+      <w:pPr>
+        <w:spacing w:line="276" w:lineRule="auto"/>
+        <w:jc w:val="left"/>
+      </w:pPr>
+      <w:r>
+        <w:t>Ni: počet staníc priradených k AP i</w:t>
+      </w:r>
+      <w:r>
+        <w:br/>
+        <w:t xml:space="preserve">Si: RSSI hodnota </w:t>
+      </w:r>
+      <w:proofErr w:type="spellStart"/>
+      <w:r>
+        <w:t>Probe</w:t>
+      </w:r>
+      <w:proofErr w:type="spellEnd"/>
+      <w:r>
+        <w:t xml:space="preserve"> </w:t>
+      </w:r>
+      <w:proofErr w:type="spellStart"/>
+      <w:r>
+        <w:t>Requestu</w:t>
+      </w:r>
+      <w:proofErr w:type="spellEnd"/>
+      <w:r>
+        <w:t xml:space="preserve"> na AP i</w:t>
+      </w:r>
       <w:bookmarkStart w:id="0" w:name="_GoBack"/>
       <w:bookmarkEnd w:id="0"/>
       <w:r>
-        <w:rPr>
-          <w:sz w:val="40"/>
-          <w:szCs w:val="40"/>
-        </w:rPr>
-        <w:t xml:space="preserve"> SYSTEMS</w:t>
-      </w:r>
-    </w:p>
-    <w:p>
-      <w:pPr>
-        <w:rPr>
-          <w:rFonts w:cs="Times New Roman"/>
-          <w:color w:val="000000"/>
-        </w:rPr>
-      </w:pPr>
-    </w:p>
-    <w:p>
-      <w:pPr>
-        <w:rPr>
-          <w:rFonts w:cs="Times New Roman"/>
-        </w:rPr>
-      </w:pPr>
-      <w:r>
-        <w:rPr>
-          <w:rFonts w:cs="Times New Roman"/>
-        </w:rPr>
-        <w:t xml:space="preserve"> </w:t>
-      </w:r>
-    </w:p>
-    <w:p>
-      <w:pPr>
-        <w:rPr>
-          <w:rFonts w:cs="Times New Roman"/>
-        </w:rPr>
-      </w:pPr>
-    </w:p>
-    <w:p>
-      <w:pPr>
-        <w:rPr>
-          <w:rFonts w:cs="Times New Roman"/>
-        </w:rPr>
-      </w:pPr>
-    </w:p>
-    <w:p>
-      <w:pPr>
-        <w:rPr>
-          <w:rFonts w:cs="Times New Roman"/>
-        </w:rPr>
-      </w:pPr>
-    </w:p>
-    <w:p>
-      <w:pPr>
-        <w:rPr>
-          <w:rFonts w:cs="Times New Roman"/>
-        </w:rPr>
-      </w:pPr>
-    </w:p>
-    <w:p>
-      <w:pPr>
-        <w:rPr>
-          <w:rFonts w:cs="Times New Roman"/>
-        </w:rPr>
-      </w:pPr>
-    </w:p>
-    <w:p>
-      <w:pPr>
-        <w:rPr>
-          <w:rFonts w:cs="Times New Roman"/>
-        </w:rPr>
-      </w:pPr>
-    </w:p>
-    <w:p>
-      <w:pPr>
-        <w:rPr>
-          <w:rFonts w:cs="Times New Roman"/>
-        </w:rPr>
-      </w:pPr>
-    </w:p>
-    <w:p>
-      <w:pPr>
-        <w:spacing w:after="40"/>
-        <w:rPr>
-          <w:rFonts w:cs="Times New Roman"/>
-          <w:b/>
-          <w:sz w:val="24"/>
-          <w:szCs w:val="24"/>
-        </w:rPr>
-      </w:pPr>
-    </w:p>
-    <w:p>
-      <w:pPr>
-        <w:spacing w:after="40"/>
-        <w:rPr>
-          <w:rFonts w:cs="Times New Roman"/>
-        </w:rPr>
-      </w:pPr>
-      <w:r>
-        <w:rPr>
-          <w:rFonts w:cs="Times New Roman"/>
-          <w:b/>
-          <w:sz w:val="24"/>
-          <w:szCs w:val="24"/>
-        </w:rPr>
-        <w:t>Predmet</w:t>
-      </w:r>
-      <w:r>
-        <w:rPr>
-          <w:rFonts w:cs="Times New Roman"/>
-          <w:b/>
-          <w:sz w:val="24"/>
-          <w:szCs w:val="24"/>
-        </w:rPr>
-        <w:t>:</w:t>
-      </w:r>
-      <w:r>
-        <w:rPr>
-          <w:rFonts w:cs="Times New Roman"/>
-          <w:b/>
-          <w:sz w:val="24"/>
-          <w:szCs w:val="24"/>
-        </w:rPr>
-        <w:tab/>
-      </w:r>
-      <w:r>
-        <w:rPr>
-          <w:rFonts w:cs="Times New Roman"/>
-          <w:b/>
-          <w:sz w:val="24"/>
-          <w:szCs w:val="24"/>
-        </w:rPr>
-        <w:tab/>
-      </w:r>
-      <w:r>
-        <w:rPr>
-          <w:rFonts w:cs="Times New Roman"/>
-          <w:b/>
-          <w:sz w:val="24"/>
-          <w:szCs w:val="24"/>
-        </w:rPr>
-        <w:tab/>
-      </w:r>
-      <w:r>
-        <w:rPr>
-          <w:rFonts w:cs="Times New Roman"/>
-          <w:b/>
-          <w:sz w:val="24"/>
-          <w:szCs w:val="24"/>
-        </w:rPr>
-        <w:t xml:space="preserve"> </w:t>
-      </w:r>
-      <w:r>
-        <w:rPr>
-          <w:rFonts w:cs="Times New Roman"/>
-          <w:sz w:val="24"/>
-          <w:szCs w:val="24"/>
-        </w:rPr>
-        <w:t>Distribúcia obsahu v internete</w:t>
-      </w:r>
-    </w:p>
-    <w:p>
-      <w:pPr>
-        <w:spacing w:after="40"/>
-        <w:rPr>
-          <w:rFonts w:cs="Times New Roman"/>
-          <w:sz w:val="24"/>
-          <w:szCs w:val="24"/>
-        </w:rPr>
-      </w:pPr>
-      <w:r>
-        <w:rPr>
-          <w:rFonts w:cs="Times New Roman"/>
-          <w:b/>
-          <w:sz w:val="24"/>
-          <w:szCs w:val="24"/>
-        </w:rPr>
-        <w:t>Pedagogický vedúci tímu:</w:t>
-      </w:r>
-      <w:r>
-        <w:rPr>
-          <w:rFonts w:cs="Times New Roman"/>
-          <w:b/>
-          <w:sz w:val="24"/>
-          <w:szCs w:val="24"/>
-        </w:rPr>
-        <w:tab/>
-        <w:t xml:space="preserve"> </w:t>
-      </w:r>
-      <w:r>
-        <w:rPr>
-          <w:rFonts w:cs="Times New Roman"/>
-          <w:sz w:val="24"/>
-          <w:szCs w:val="24"/>
-        </w:rPr>
-        <w:t>Ing. Pavol Helebrant, PhD</w:t>
-      </w:r>
-      <w:r>
-        <w:rPr>
-          <w:rFonts w:cs="Times New Roman"/>
-          <w:sz w:val="24"/>
-          <w:szCs w:val="24"/>
-        </w:rPr>
-        <w:t>.</w:t>
-      </w:r>
-    </w:p>
-    <w:p>
-      <w:pPr>
-        <w:spacing w:after="40"/>
-        <w:ind w:left="2880" w:hanging="2880"/>
-        <w:rPr>
-          <w:rFonts w:cs="Times New Roman"/>
-          <w:sz w:val="24"/>
-          <w:szCs w:val="24"/>
-        </w:rPr>
-      </w:pPr>
-      <w:r>
-        <w:rPr>
-          <w:rFonts w:cs="Times New Roman"/>
-          <w:b/>
-          <w:sz w:val="24"/>
-          <w:szCs w:val="24"/>
-        </w:rPr>
-        <w:t>Č</w:t>
-      </w:r>
-      <w:r>
-        <w:rPr>
-          <w:rFonts w:cs="Times New Roman"/>
-          <w:b/>
-          <w:sz w:val="24"/>
-          <w:szCs w:val="24"/>
-        </w:rPr>
-        <w:t>lenovia tímu:</w:t>
-      </w:r>
-      <w:r>
-        <w:rPr>
-          <w:rFonts w:cs="Times New Roman"/>
-          <w:b/>
-          <w:sz w:val="24"/>
-          <w:szCs w:val="24"/>
-        </w:rPr>
-        <w:tab/>
-      </w:r>
-      <w:r>
-        <w:rPr>
-          <w:rFonts w:cs="Times New Roman"/>
-          <w:sz w:val="24"/>
-          <w:szCs w:val="24"/>
-        </w:rPr>
-        <w:t>Matúš Sosňak, Marko Moravčík</w:t>
-      </w:r>
-      <w:r>
-        <w:rPr>
-          <w:rFonts w:cs="Times New Roman"/>
-          <w:sz w:val="24"/>
-          <w:szCs w:val="24"/>
-        </w:rPr>
-        <w:t xml:space="preserve"> </w:t>
-      </w:r>
-    </w:p>
-    <w:p>
-      <w:pPr>
-        <w:spacing w:after="40"/>
-        <w:rPr>
-          <w:rFonts w:cs="Times New Roman"/>
-          <w:sz w:val="24"/>
-          <w:szCs w:val="24"/>
-        </w:rPr>
-      </w:pPr>
-      <w:r>
-        <w:rPr>
-          <w:rFonts w:cs="Times New Roman"/>
-          <w:b/>
-          <w:sz w:val="24"/>
-          <w:szCs w:val="24"/>
-        </w:rPr>
-        <w:t>Akademický rok:</w:t>
-      </w:r>
-      <w:r>
-        <w:rPr>
-          <w:rFonts w:cs="Times New Roman"/>
-          <w:b/>
-          <w:sz w:val="24"/>
-          <w:szCs w:val="24"/>
-        </w:rPr>
-        <w:tab/>
-      </w:r>
-      <w:r>
-        <w:rPr>
-          <w:rFonts w:cs="Times New Roman"/>
-          <w:b/>
-          <w:sz w:val="24"/>
-          <w:szCs w:val="24"/>
-        </w:rPr>
-        <w:tab/>
-      </w:r>
-      <w:r>
-        <w:rPr>
-          <w:rFonts w:cs="Times New Roman"/>
-          <w:b/>
-          <w:sz w:val="24"/>
-          <w:szCs w:val="24"/>
-        </w:rPr>
-        <w:t xml:space="preserve"> </w:t>
-      </w:r>
-      <w:r>
-        <w:rPr>
-          <w:rFonts w:cs="Times New Roman"/>
-          <w:sz w:val="24"/>
-          <w:szCs w:val="24"/>
-        </w:rPr>
-        <w:t>2017 / 2018</w:t>
-      </w:r>
-    </w:p>
+        <w:br/>
+        <w:t>Mi: Priemerná RSSI hodnota pre skupinu staníc priradených k AP i</w:t>
+      </w:r>
+    </w:p>
+    <w:p>
+      <w:pPr>
+        <w:rPr>
+          <w:i/>
+        </w:rPr>
+      </w:pPr>
+      <w:r>
+        <w:rPr>
+          <w:i/>
+        </w:rPr>
+        <w:t>Úroveň pozorovania odkazov</w:t>
+      </w:r>
+    </w:p>
+    <w:p>
+      <w:pPr>
+        <w:rPr>
+          <w:i/>
+        </w:rPr>
+      </w:pPr>
+    </w:p>
+    <w:p/>
     <w:sectPr>
       <w:pgSz w:w="11906" w:h="16838"/>
       <w:pgMar w:top="1417" w:right="1417" w:bottom="1417" w:left="1417" w:header="708" w:footer="708" w:gutter="0"/>
@@ -669,8 +2544,100 @@
       </w:pPr>
     </w:lvl>
   </w:abstractNum>
+  <w:abstractNum w:abstractNumId="1" w15:restartNumberingAfterBreak="0">
+    <w:nsid w:val="6D3F68DD"/>
+    <w:multiLevelType w:val="hybridMultilevel"/>
+    <w:tmpl w:val="3FFCF6C4"/>
+    <w:lvl w:ilvl="0" w:tplc="041B000F">
+      <w:start w:val="1"/>
+      <w:numFmt w:val="decimal"/>
+      <w:lvlText w:val="%1."/>
+      <w:lvlJc w:val="left"/>
+      <w:pPr>
+        <w:ind w:left="720" w:hanging="360"/>
+      </w:pPr>
+      <w:rPr>
+        <w:rFonts w:hint="default"/>
+      </w:rPr>
+    </w:lvl>
+    <w:lvl w:ilvl="1" w:tplc="041B0019">
+      <w:start w:val="1"/>
+      <w:numFmt w:val="lowerLetter"/>
+      <w:lvlText w:val="%2."/>
+      <w:lvlJc w:val="left"/>
+      <w:pPr>
+        <w:ind w:left="1440" w:hanging="360"/>
+      </w:pPr>
+    </w:lvl>
+    <w:lvl w:ilvl="2" w:tplc="041B001B" w:tentative="1">
+      <w:start w:val="1"/>
+      <w:numFmt w:val="lowerRoman"/>
+      <w:lvlText w:val="%3."/>
+      <w:lvlJc w:val="right"/>
+      <w:pPr>
+        <w:ind w:left="2160" w:hanging="180"/>
+      </w:pPr>
+    </w:lvl>
+    <w:lvl w:ilvl="3" w:tplc="041B000F" w:tentative="1">
+      <w:start w:val="1"/>
+      <w:numFmt w:val="decimal"/>
+      <w:lvlText w:val="%4."/>
+      <w:lvlJc w:val="left"/>
+      <w:pPr>
+        <w:ind w:left="2880" w:hanging="360"/>
+      </w:pPr>
+    </w:lvl>
+    <w:lvl w:ilvl="4" w:tplc="041B0019" w:tentative="1">
+      <w:start w:val="1"/>
+      <w:numFmt w:val="lowerLetter"/>
+      <w:lvlText w:val="%5."/>
+      <w:lvlJc w:val="left"/>
+      <w:pPr>
+        <w:ind w:left="3600" w:hanging="360"/>
+      </w:pPr>
+    </w:lvl>
+    <w:lvl w:ilvl="5" w:tplc="041B001B" w:tentative="1">
+      <w:start w:val="1"/>
+      <w:numFmt w:val="lowerRoman"/>
+      <w:lvlText w:val="%6."/>
+      <w:lvlJc w:val="right"/>
+      <w:pPr>
+        <w:ind w:left="4320" w:hanging="180"/>
+      </w:pPr>
+    </w:lvl>
+    <w:lvl w:ilvl="6" w:tplc="041B000F" w:tentative="1">
+      <w:start w:val="1"/>
+      <w:numFmt w:val="decimal"/>
+      <w:lvlText w:val="%7."/>
+      <w:lvlJc w:val="left"/>
+      <w:pPr>
+        <w:ind w:left="5040" w:hanging="360"/>
+      </w:pPr>
+    </w:lvl>
+    <w:lvl w:ilvl="7" w:tplc="041B0019" w:tentative="1">
+      <w:start w:val="1"/>
+      <w:numFmt w:val="lowerLetter"/>
+      <w:lvlText w:val="%8."/>
+      <w:lvlJc w:val="left"/>
+      <w:pPr>
+        <w:ind w:left="5760" w:hanging="360"/>
+      </w:pPr>
+    </w:lvl>
+    <w:lvl w:ilvl="8" w:tplc="041B001B" w:tentative="1">
+      <w:start w:val="1"/>
+      <w:numFmt w:val="lowerRoman"/>
+      <w:lvlText w:val="%9."/>
+      <w:lvlJc w:val="right"/>
+      <w:pPr>
+        <w:ind w:left="6480" w:hanging="180"/>
+      </w:pPr>
+    </w:lvl>
+  </w:abstractNum>
   <w:num w:numId="1">
     <w:abstractNumId w:val="0"/>
+  </w:num>
+  <w:num w:numId="2">
+    <w:abstractNumId w:val="1"/>
   </w:num>
 </w:numbering>
 </file>
@@ -1088,7 +3055,7 @@
     <w:link w:val="Nadpis1Char"/>
     <w:uiPriority w:val="9"/>
     <w:qFormat/>
-    <w:rsid w:val="00EE555C"/>
+    <w:rsid w:val="006342CE"/>
     <w:pPr>
       <w:numPr>
         <w:ilvl w:val="0"/>
@@ -1097,7 +3064,7 @@
     </w:pPr>
     <w:rPr>
       <w:bCs w:val="0"/>
-      <w:sz w:val="26"/>
+      <w:sz w:val="32"/>
       <w:szCs w:val="28"/>
     </w:rPr>
   </w:style>
@@ -1342,11 +3309,11 @@
     <w:basedOn w:val="Predvolenpsmoodseku"/>
     <w:link w:val="Nadpis1"/>
     <w:uiPriority w:val="9"/>
-    <w:rsid w:val="00EE555C"/>
+    <w:rsid w:val="006342CE"/>
     <w:rPr>
       <w:rFonts w:ascii="Times New Roman" w:eastAsiaTheme="majorEastAsia" w:hAnsi="Times New Roman" w:cstheme="majorBidi"/>
       <w:b/>
-      <w:sz w:val="26"/>
+      <w:sz w:val="32"/>
       <w:szCs w:val="28"/>
     </w:rPr>
   </w:style>
@@ -1501,6 +3468,36 @@
       <w:sz w:val="24"/>
       <w:szCs w:val="24"/>
       <w:lang w:eastAsia="sk-SK"/>
+    </w:rPr>
+  </w:style>
+  <w:style w:type="paragraph" w:styleId="Odsekzoznamu">
+    <w:name w:val="List Paragraph"/>
+    <w:basedOn w:val="Normlny"/>
+    <w:uiPriority w:val="34"/>
+    <w:qFormat/>
+    <w:rsid w:val="00C65DF0"/>
+    <w:pPr>
+      <w:ind w:left="720"/>
+      <w:contextualSpacing/>
+    </w:pPr>
+  </w:style>
+  <w:style w:type="paragraph" w:styleId="Popis">
+    <w:name w:val="caption"/>
+    <w:basedOn w:val="Normlny"/>
+    <w:next w:val="Normlny"/>
+    <w:uiPriority w:val="35"/>
+    <w:unhideWhenUsed/>
+    <w:qFormat/>
+    <w:rsid w:val="001D0CB0"/>
+    <w:pPr>
+      <w:spacing w:after="200" w:line="240" w:lineRule="auto"/>
+    </w:pPr>
+    <w:rPr>
+      <w:i/>
+      <w:iCs/>
+      <w:color w:val="44546A" w:themeColor="text2"/>
+      <w:sz w:val="18"/>
+      <w:szCs w:val="18"/>
     </w:rPr>
   </w:style>
 </w:styles>

</xml_diff>